<commit_message>
Fixed binomial glms and added analysis on qPCR
</commit_message>
<xml_diff>
--- a/DBMpaper.THS. 30.4.20_Pl edit.docx
+++ b/DBMpaper.THS. 30.4.20_Pl edit.docx
@@ -169,13 +169,8 @@
         <w:spacing w:line="360" w:lineRule="auto"/>
         <w:jc w:val="both"/>
       </w:pPr>
-      <w:proofErr w:type="spellStart"/>
-      <w:r>
-        <w:t>Xuejiao</w:t>
-      </w:r>
-      <w:proofErr w:type="spellEnd"/>
-      <w:r>
-        <w:t xml:space="preserve"> Xu</w:t>
+      <w:r>
+        <w:t>Xuejiao Xu</w:t>
       </w:r>
     </w:p>
     <w:p>
@@ -661,17 +656,7 @@
           <w:color w:val="1C1D1E"/>
           <w:lang w:eastAsia="en-GB"/>
         </w:rPr>
-        <w:t xml:space="preserve">This effect was more </w:t>
-      </w:r>
-      <w:r>
-        <w:rPr>
-          <w:rFonts w:eastAsia="Times New Roman" w:cs="Arial"/>
-          <w:iCs/>
-          <w:color w:val="1C1D1E"/>
-          <w:lang w:eastAsia="en-GB"/>
-        </w:rPr>
-        <w:lastRenderedPageBreak/>
-        <w:t>pronounced</w:t>
+        <w:t>This effect was more pronounced</w:t>
       </w:r>
       <w:r>
         <w:rPr>
@@ -728,7 +713,17 @@
           <w:color w:val="1C1D1E"/>
           <w:lang w:eastAsia="en-GB"/>
         </w:rPr>
-        <w:t xml:space="preserve"> (</w:t>
+        <w:t xml:space="preserve"> </w:t>
+      </w:r>
+      <w:r>
+        <w:rPr>
+          <w:rFonts w:eastAsia="Times New Roman" w:cs="Arial"/>
+          <w:iCs/>
+          <w:color w:val="1C1D1E"/>
+          <w:lang w:eastAsia="en-GB"/>
+        </w:rPr>
+        <w:lastRenderedPageBreak/>
+        <w:t>(</w:t>
       </w:r>
       <w:r>
         <w:t>82.44% of males</w:t>
@@ -1676,7 +1671,6 @@
           <w:rFonts w:asciiTheme="minorHAnsi" w:hAnsiTheme="minorHAnsi" w:cs="Arial"/>
           <w:color w:val="1C1D1E"/>
         </w:rPr>
-        <w:lastRenderedPageBreak/>
         <w:t xml:space="preserve">        8</w:t>
       </w:r>
       <w:r>
@@ -1710,6 +1704,7 @@
           <w:rFonts w:asciiTheme="minorHAnsi" w:hAnsiTheme="minorHAnsi" w:cs="Arial"/>
           <w:color w:val="1C1D1E"/>
         </w:rPr>
+        <w:lastRenderedPageBreak/>
         <w:t xml:space="preserve">   </w:t>
       </w:r>
     </w:p>
@@ -2949,28 +2944,28 @@
         <w:t>‘</w:t>
       </w:r>
       <w:r>
-        <w:t>cell-</w:t>
+        <w:t>cell-autonomous</w:t>
+      </w:r>
+      <w:r>
+        <w:t>’</w:t>
+      </w:r>
+      <w:r>
+        <w:t xml:space="preserve"> effectors</w:t>
+      </w:r>
+      <w:r>
+        <w:t xml:space="preserve"> – in both cases the transcriptional activator </w:t>
+      </w:r>
+      <w:proofErr w:type="spellStart"/>
+      <w:r>
+        <w:t>tTAV</w:t>
+      </w:r>
+      <w:proofErr w:type="spellEnd"/>
+      <w:r>
+        <w:t xml:space="preserve"> from the </w:t>
       </w:r>
       <w:r>
         <w:lastRenderedPageBreak/>
-        <w:t>autonomous</w:t>
-      </w:r>
-      <w:r>
-        <w:t>’</w:t>
-      </w:r>
-      <w:r>
-        <w:t xml:space="preserve"> effectors</w:t>
-      </w:r>
-      <w:r>
-        <w:t xml:space="preserve"> – in both cases the transcriptional activator </w:t>
-      </w:r>
-      <w:proofErr w:type="spellStart"/>
-      <w:r>
-        <w:t>tTAV</w:t>
-      </w:r>
-      <w:proofErr w:type="spellEnd"/>
-      <w:r>
-        <w:t xml:space="preserve"> from the ‘</w:t>
+        <w:t>‘</w:t>
       </w:r>
       <w:proofErr w:type="spellStart"/>
       <w:r>
@@ -3677,7 +3672,6 @@
         <w:rPr>
           <w:i/>
         </w:rPr>
-        <w:lastRenderedPageBreak/>
         <w:t>Autographa</w:t>
       </w:r>
       <w:proofErr w:type="spellEnd"/>
@@ -3808,7 +3802,11 @@
         <w:fldChar w:fldCharType="end"/>
       </w:r>
       <w:r>
-        <w:t xml:space="preserve"> and thus we hypothesised that such an </w:t>
+        <w:t xml:space="preserve"> and thus we </w:t>
+      </w:r>
+      <w:r>
+        <w:lastRenderedPageBreak/>
+        <w:t xml:space="preserve">hypothesised that such an </w:t>
       </w:r>
       <w:proofErr w:type="spellStart"/>
       <w:r>
@@ -4575,7 +4573,35 @@
           <w:sz w:val="20"/>
           <w:szCs w:val="20"/>
         </w:rPr>
-        <w:t xml:space="preserve"> and allowing individuals bearing this system to retain muscular </w:t>
+        <w:t xml:space="preserve"> and allowing individuals bearing this system to retain muscular control. In the context of using these systems as population control tools, the </w:t>
+      </w:r>
+      <w:r>
+        <w:rPr>
+          <w:sz w:val="20"/>
+          <w:szCs w:val="20"/>
+        </w:rPr>
+        <w:t>‘</w:t>
+      </w:r>
+      <w:r>
+        <w:rPr>
+          <w:sz w:val="20"/>
+          <w:szCs w:val="20"/>
+        </w:rPr>
+        <w:t>On-tetracycline</w:t>
+      </w:r>
+      <w:r>
+        <w:rPr>
+          <w:sz w:val="20"/>
+          <w:szCs w:val="20"/>
+        </w:rPr>
+        <w:t>’</w:t>
+      </w:r>
+      <w:r>
+        <w:rPr>
+          <w:sz w:val="20"/>
+          <w:szCs w:val="20"/>
+        </w:rPr>
+        <w:t xml:space="preserve"> situation describes how strains bearing these transgenes would be mass-reared in the </w:t>
       </w:r>
       <w:r>
         <w:rPr>
@@ -4583,35 +4609,7 @@
           <w:szCs w:val="20"/>
         </w:rPr>
         <w:lastRenderedPageBreak/>
-        <w:t xml:space="preserve">control. In the context of using these systems as population control tools, the </w:t>
-      </w:r>
-      <w:r>
-        <w:rPr>
-          <w:sz w:val="20"/>
-          <w:szCs w:val="20"/>
-        </w:rPr>
-        <w:t>‘</w:t>
-      </w:r>
-      <w:r>
-        <w:rPr>
-          <w:sz w:val="20"/>
-          <w:szCs w:val="20"/>
-        </w:rPr>
-        <w:t>On-tetracycline</w:t>
-      </w:r>
-      <w:r>
-        <w:rPr>
-          <w:sz w:val="20"/>
-          <w:szCs w:val="20"/>
-        </w:rPr>
-        <w:t>’</w:t>
-      </w:r>
-      <w:r>
-        <w:rPr>
-          <w:sz w:val="20"/>
-          <w:szCs w:val="20"/>
-        </w:rPr>
-        <w:t xml:space="preserve"> situation describes how strains bearing these transgenes would be mass-reared in the laboratory/rearing facility. The </w:t>
+        <w:t xml:space="preserve">laboratory/rearing facility. The </w:t>
       </w:r>
       <w:r>
         <w:rPr>
@@ -5140,7 +5138,7 @@
                     </a:ln>
                     <a:extLst>
                       <a:ext uri="{53640926-AAD7-44d8-BBD7-CCE9431645EC}">
-                        <a14:shadowObscured xmlns:a14="http://schemas.microsoft.com/office/drawing/2010/main" xmlns:w="http://schemas.openxmlformats.org/wordprocessingml/2006/main" xmlns:w10="urn:schemas-microsoft-com:office:word" xmlns:v="urn:schemas-microsoft-com:vml" xmlns:o="urn:schemas-microsoft-com:office:office" xmlns:mv="urn:schemas-microsoft-com:mac:vml" xmlns:mo="http://schemas.microsoft.com/office/mac/office/2008/main" xmlns=""/>
+                        <a14:shadowObscured xmlns="" xmlns:mo="http://schemas.microsoft.com/office/mac/office/2008/main" xmlns:mv="urn:schemas-microsoft-com:mac:vml" xmlns:o="urn:schemas-microsoft-com:office:office" xmlns:v="urn:schemas-microsoft-com:vml" xmlns:w10="urn:schemas-microsoft-com:office:word" xmlns:w="http://schemas.openxmlformats.org/wordprocessingml/2006/main" xmlns:a14="http://schemas.microsoft.com/office/drawing/2010/main"/>
                       </a:ext>
                     </a:extLst>
                   </pic:spPr>
@@ -19112,11 +19110,6 @@
     <w:lsdException w:name="Book Title" w:uiPriority="33" w:qFormat="1"/>
     <w:lsdException w:name="Bibliography" w:semiHidden="1" w:uiPriority="37" w:unhideWhenUsed="1"/>
     <w:lsdException w:name="TOC Heading" w:semiHidden="1" w:uiPriority="39" w:unhideWhenUsed="1" w:qFormat="1"/>
-    <w:lsdException w:name="Plain Table 5" w:semiHidden="1" w:unhideWhenUsed="1"/>
-    <w:lsdException w:name="Grid Table Light" w:semiHidden="1" w:unhideWhenUsed="1"/>
-    <w:lsdException w:name="Grid Table 1 Light" w:semiHidden="1" w:unhideWhenUsed="1"/>
-    <w:lsdException w:name="Grid Table 2" w:semiHidden="1" w:unhideWhenUsed="1"/>
-    <w:lsdException w:name="Grid Table 3" w:semiHidden="1" w:unhideWhenUsed="1"/>
     <w:lsdException w:name="Grid Table 4" w:uiPriority="49"/>
     <w:lsdException w:name="Grid Table 5 Dark" w:uiPriority="50"/>
     <w:lsdException w:name="Grid Table 6 Colorful" w:uiPriority="51"/>
@@ -19898,6 +19891,21 @@
 </file>
 
 <file path=customXml/item1.xml><?xml version="1.0" encoding="utf-8"?>
+<p:properties xmlns:p="http://schemas.microsoft.com/office/2006/metadata/properties" xmlns:xsi="http://www.w3.org/2001/XMLSchema-instance" xmlns:pc="http://schemas.microsoft.com/office/infopath/2007/PartnerControls">
+  <documentManagement/>
+</p:properties>
+</file>
+
+<file path=customXml/item2.xml><?xml version="1.0" encoding="utf-8"?>
+<?mso-contentType ?>
+<FormTemplates xmlns="http://schemas.microsoft.com/sharepoint/v3/contenttype/forms">
+  <Display>DocumentLibraryForm</Display>
+  <Edit>DocumentLibraryForm</Edit>
+  <New>DocumentLibraryForm</New>
+</FormTemplates>
+</file>
+
+<file path=customXml/item3.xml><?xml version="1.0" encoding="utf-8"?>
 <ct:contentTypeSchema xmlns:ct="http://schemas.microsoft.com/office/2006/metadata/contentType" xmlns:ma="http://schemas.microsoft.com/office/2006/metadata/properties/metaAttributes" ct:_="" ma:_="" ma:contentTypeName="Document" ma:contentTypeID="0x0101002D829E9E21C81E43886A783C6B01A595" ma:contentTypeVersion="13" ma:contentTypeDescription="Create a new document." ma:contentTypeScope="" ma:versionID="14a8b08ad502a87459a927fef37bbd2c">
   <xsd:schema xmlns:xsd="http://www.w3.org/2001/XMLSchema" xmlns:xs="http://www.w3.org/2001/XMLSchema" xmlns:p="http://schemas.microsoft.com/office/2006/metadata/properties" xmlns:ns3="e6611e23-9fef-4c21-8268-44fa23f36b27" xmlns:ns4="d1f9e45d-37e9-4d34-a177-532fb6fb1ebb" targetNamespace="http://schemas.microsoft.com/office/2006/metadata/properties" ma:root="true" ma:fieldsID="7d7f18e976e2de03c8f862b8d8c11522" ns3:_="" ns4:_="">
     <xsd:import namespace="e6611e23-9fef-4c21-8268-44fa23f36b27"/>
@@ -20120,22 +20128,24 @@
 </ct:contentTypeSchema>
 </file>
 
-<file path=customXml/item2.xml><?xml version="1.0" encoding="utf-8"?>
-<?mso-contentType ?>
-<FormTemplates xmlns="http://schemas.microsoft.com/sharepoint/v3/contenttype/forms">
-  <Display>DocumentLibraryForm</Display>
-  <Edit>DocumentLibraryForm</Edit>
-  <New>DocumentLibraryForm</New>
-</FormTemplates>
+<file path=customXml/itemProps1.xml><?xml version="1.0" encoding="utf-8"?>
+<ds:datastoreItem xmlns:ds="http://schemas.openxmlformats.org/officeDocument/2006/customXml" ds:itemID="{901054BA-FD0B-40C8-9713-FD8AF6C2D5DC}">
+  <ds:schemaRefs>
+    <ds:schemaRef ds:uri="http://schemas.microsoft.com/office/2006/metadata/properties"/>
+    <ds:schemaRef ds:uri="http://schemas.microsoft.com/office/infopath/2007/PartnerControls"/>
+  </ds:schemaRefs>
+</ds:datastoreItem>
 </file>
 
-<file path=customXml/item3.xml><?xml version="1.0" encoding="utf-8"?>
-<p:properties xmlns:p="http://schemas.microsoft.com/office/2006/metadata/properties" xmlns:xsi="http://www.w3.org/2001/XMLSchema-instance" xmlns:pc="http://schemas.microsoft.com/office/infopath/2007/PartnerControls">
-  <documentManagement/>
-</p:properties>
+<file path=customXml/itemProps2.xml><?xml version="1.0" encoding="utf-8"?>
+<ds:datastoreItem xmlns:ds="http://schemas.openxmlformats.org/officeDocument/2006/customXml" ds:itemID="{4AE5870B-6254-4B59-9B39-861F225E530C}">
+  <ds:schemaRefs>
+    <ds:schemaRef ds:uri="http://schemas.microsoft.com/sharepoint/v3/contenttype/forms"/>
+  </ds:schemaRefs>
+</ds:datastoreItem>
 </file>
 
-<file path=customXml/itemProps1.xml><?xml version="1.0" encoding="utf-8"?>
+<file path=customXml/itemProps3.xml><?xml version="1.0" encoding="utf-8"?>
 <ds:datastoreItem xmlns:ds="http://schemas.openxmlformats.org/officeDocument/2006/customXml" ds:itemID="{2D36C69B-DC13-4A35-B9FA-0DD133377AC2}">
   <ds:schemaRefs>
     <ds:schemaRef ds:uri="http://schemas.microsoft.com/office/2006/metadata/contentType"/>
@@ -20152,21 +20162,4 @@
     <ds:schemaRef ds:uri="http://schemas.microsoft.com/internal/obd"/>
   </ds:schemaRefs>
 </ds:datastoreItem>
-</file>
-
-<file path=customXml/itemProps2.xml><?xml version="1.0" encoding="utf-8"?>
-<ds:datastoreItem xmlns:ds="http://schemas.openxmlformats.org/officeDocument/2006/customXml" ds:itemID="{4AE5870B-6254-4B59-9B39-861F225E530C}">
-  <ds:schemaRefs>
-    <ds:schemaRef ds:uri="http://schemas.microsoft.com/sharepoint/v3/contenttype/forms"/>
-  </ds:schemaRefs>
-</ds:datastoreItem>
-</file>
-
-<file path=customXml/itemProps3.xml><?xml version="1.0" encoding="utf-8"?>
-<ds:datastoreItem xmlns:ds="http://schemas.openxmlformats.org/officeDocument/2006/customXml" ds:itemID="{901054BA-FD0B-40C8-9713-FD8AF6C2D5DC}">
-  <ds:schemaRefs>
-    <ds:schemaRef ds:uri="http://schemas.microsoft.com/office/2006/metadata/properties"/>
-    <ds:schemaRef ds:uri="http://schemas.microsoft.com/office/infopath/2007/PartnerControls"/>
-  </ds:schemaRefs>
-</ds:datastoreItem>
 </file>
</xml_diff>